<commit_message>
made changes in cloud build file
</commit_message>
<xml_diff>
--- a/Cloudbuild.docx
+++ b/Cloudbuild.docx
@@ -4,13 +4,8 @@
   <w:body>
     <w:p>
       <w:r>
-        <w:t>Exactly! That’s how CI/CD (Continuous Integration / Continuous Deployment) works in the industry. Let me break it down carefully:</w:t>
-      </w:r>
-    </w:p>
-    <w:p>
-      <w:r>
         <w:pict w14:anchorId="48D6DBEB">
-          <v:rect id="_x0000_i1061" style="width:0;height:1.5pt" o:hralign="center" o:hrstd="t" o:hr="t" fillcolor="#a0a0a0" stroked="f"/>
+          <v:rect id="_x0000_i1025" style="width:0;height:1.5pt" o:hralign="center" o:hrstd="t" o:hr="t" fillcolor="#a0a0a0" stroked="f"/>
         </w:pict>
       </w:r>
     </w:p>
@@ -37,23 +32,7 @@
         </w:numPr>
       </w:pPr>
       <w:r>
-        <w:t xml:space="preserve">Make changes </w:t>
-      </w:r>
-      <w:proofErr w:type="gramStart"/>
-      <w:r>
-        <w:t>in</w:t>
-      </w:r>
-      <w:proofErr w:type="gramEnd"/>
-      <w:r>
-        <w:t xml:space="preserve"> your </w:t>
-      </w:r>
-      <w:proofErr w:type="spellStart"/>
-      <w:r>
-        <w:t>FastAPI</w:t>
-      </w:r>
-      <w:proofErr w:type="spellEnd"/>
-      <w:r>
-        <w:t xml:space="preserve"> project (edit code, add files, etc.)</w:t>
+        <w:t>Make changes in your FastAPI project (edit code, add files, etc.)</w:t>
       </w:r>
     </w:p>
     <w:p>
@@ -69,13 +48,8 @@
     </w:p>
     <w:p>
       <w:r>
-        <w:t xml:space="preserve">git </w:t>
-      </w:r>
-      <w:proofErr w:type="gramStart"/>
-      <w:r>
-        <w:t>add .</w:t>
-      </w:r>
-      <w:proofErr w:type="gramEnd"/>
+        <w:t>git add .</w:t>
+      </w:r>
     </w:p>
     <w:p>
       <w:r>
@@ -122,7 +96,7 @@
     <w:p>
       <w:r>
         <w:pict w14:anchorId="75BF903F">
-          <v:rect id="_x0000_i1062" style="width:0;height:1.5pt" o:hralign="center" o:hrstd="t" o:hr="t" fillcolor="#a0a0a0" stroked="f"/>
+          <v:rect id="_x0000_i1026" style="width:0;height:1.5pt" o:hralign="center" o:hrstd="t" o:hr="t" fillcolor="#a0a0a0" stroked="f"/>
         </w:pict>
       </w:r>
     </w:p>
@@ -198,8 +172,6 @@
       <w:r>
         <w:t xml:space="preserve">Cloud Build runs the steps defined in your </w:t>
       </w:r>
-      <w:proofErr w:type="spellStart"/>
-      <w:proofErr w:type="gramStart"/>
       <w:r>
         <w:rPr>
           <w:b/>
@@ -207,8 +179,6 @@
         </w:rPr>
         <w:t>cloudbuild.yaml</w:t>
       </w:r>
-      <w:proofErr w:type="spellEnd"/>
-      <w:proofErr w:type="gramEnd"/>
       <w:r>
         <w:t xml:space="preserve"> automatically:</w:t>
       </w:r>
@@ -264,21 +234,13 @@
         <w:t>within seconds or a few minutes</w:t>
       </w:r>
       <w:r>
-        <w:t xml:space="preserve">, depending on your </w:t>
-      </w:r>
-      <w:proofErr w:type="gramStart"/>
-      <w:r>
-        <w:t>build</w:t>
-      </w:r>
-      <w:proofErr w:type="gramEnd"/>
-      <w:r>
-        <w:t xml:space="preserve"> complexity.</w:t>
+        <w:t>, depending on your build complexity.</w:t>
       </w:r>
     </w:p>
     <w:p>
       <w:r>
         <w:pict w14:anchorId="510DC4D6">
-          <v:rect id="_x0000_i1063" style="width:0;height:1.5pt" o:hralign="center" o:hrstd="t" o:hr="t" fillcolor="#a0a0a0" stroked="f"/>
+          <v:rect id="_x0000_i1027" style="width:0;height:1.5pt" o:hralign="center" o:hrstd="t" o:hr="t" fillcolor="#a0a0a0" stroked="f"/>
         </w:pict>
       </w:r>
     </w:p>
@@ -305,17 +267,7 @@
         </w:numPr>
       </w:pPr>
       <w:r>
-        <w:t xml:space="preserve">If your </w:t>
-      </w:r>
-      <w:proofErr w:type="spellStart"/>
-      <w:proofErr w:type="gramStart"/>
-      <w:r>
-        <w:t>cloudbuild.yaml</w:t>
-      </w:r>
-      <w:proofErr w:type="spellEnd"/>
-      <w:proofErr w:type="gramEnd"/>
-      <w:r>
-        <w:t xml:space="preserve"> includes deployment to </w:t>
+        <w:t xml:space="preserve">If your cloudbuild.yaml includes deployment to </w:t>
       </w:r>
       <w:r>
         <w:rPr>
@@ -351,9 +303,8 @@
     </w:p>
     <w:p>
       <w:r>
-        <w:lastRenderedPageBreak/>
         <w:pict w14:anchorId="18451AA4">
-          <v:rect id="_x0000_i1064" style="width:0;height:1.5pt" o:hralign="center" o:hrstd="t" o:hr="t" fillcolor="#a0a0a0" stroked="f"/>
+          <v:rect id="_x0000_i1028" style="width:0;height:1.5pt" o:hralign="center" o:hrstd="t" o:hr="t" fillcolor="#a0a0a0" stroked="f"/>
         </w:pict>
       </w:r>
     </w:p>
@@ -369,6 +320,7 @@
           <w:b/>
           <w:bCs/>
         </w:rPr>
+        <w:lastRenderedPageBreak/>
         <w:t>Important notes</w:t>
       </w:r>
     </w:p>
@@ -423,21 +375,13 @@
         <w:t>Local testing</w:t>
       </w:r>
       <w:r>
-        <w:t xml:space="preserve">: Always test locally first to avoid breaking </w:t>
-      </w:r>
-      <w:proofErr w:type="gramStart"/>
-      <w:r>
-        <w:t>builds</w:t>
-      </w:r>
-      <w:proofErr w:type="gramEnd"/>
-      <w:r>
-        <w:t>.</w:t>
+        <w:t>: Always test locally first to avoid breaking builds.</w:t>
       </w:r>
     </w:p>
     <w:p>
       <w:r>
         <w:pict w14:anchorId="2E1BB156">
-          <v:rect id="_x0000_i1065" style="width:0;height:1.5pt" o:hralign="center" o:hrstd="t" o:hr="t" fillcolor="#a0a0a0" stroked="f"/>
+          <v:rect id="_x0000_i1029" style="width:0;height:1.5pt" o:hralign="center" o:hrstd="t" o:hr="t" fillcolor="#a0a0a0" stroked="f"/>
         </w:pict>
       </w:r>
     </w:p>
@@ -1760,6 +1704,7 @@
   <w:style w:type="character" w:default="1" w:styleId="DefaultParagraphFont">
     <w:name w:val="Default Paragraph Font"/>
     <w:uiPriority w:val="1"/>
+    <w:semiHidden/>
     <w:unhideWhenUsed/>
   </w:style>
   <w:style w:type="table" w:default="1" w:styleId="TableNormal">

</xml_diff>